<commit_message>
removed IntelliJ section from guide
</commit_message>
<xml_diff>
--- a/Guides/ONOS 1.12 installation notes.docx
+++ b/Guides/ONOS 1.12 installation notes.docx
@@ -116,7 +116,7 @@
         <w:t>Version 1.</w:t>
       </w:r>
       <w:r>
-        <w:t>6</w:t>
+        <w:t>7</w:t>
       </w:r>
     </w:p>
     <w:p>
@@ -127,10 +127,16 @@
         <w:t xml:space="preserve">Last Updated: </w:t>
       </w:r>
       <w:r>
-        <w:t xml:space="preserve">Feb </w:t>
-      </w:r>
-      <w:r>
-        <w:t>28</w:t>
+        <w:t>Mar</w:t>
+      </w:r>
+      <w:r>
+        <w:t xml:space="preserve"> </w:t>
+      </w:r>
+      <w:r>
+        <w:t>2</w:t>
+      </w:r>
+      <w:r>
+        <w:t>4</w:t>
       </w:r>
       <w:r>
         <w:t>, 2018</w:t>
@@ -200,8 +206,6 @@
           <w:r>
             <w:t>Table of Contents</w:t>
           </w:r>
-          <w:bookmarkStart w:id="0" w:name="_GoBack"/>
-          <w:bookmarkEnd w:id="0"/>
         </w:p>
         <w:p>
           <w:pPr>
@@ -222,7 +226,7 @@
           <w:r>
             <w:fldChar w:fldCharType="separate"/>
           </w:r>
-          <w:hyperlink w:anchor="_Toc507630763" w:history="1">
+          <w:hyperlink w:anchor="_Toc509666098" w:history="1">
             <w:r>
               <w:rPr>
                 <w:rStyle w:val="Hyperlink"/>
@@ -250,7 +254,7 @@
                 <w:noProof/>
                 <w:webHidden/>
               </w:rPr>
-              <w:instrText xml:space="preserve"> PAGEREF _Toc507630763 \h </w:instrText>
+              <w:instrText xml:space="preserve"> PAGEREF _Toc509666098 \h </w:instrText>
             </w:r>
             <w:r>
               <w:rPr>
@@ -291,7 +295,7 @@
               <w:noProof/>
             </w:rPr>
           </w:pPr>
-          <w:hyperlink w:anchor="_Toc507630764" w:history="1">
+          <w:hyperlink w:anchor="_Toc509666099" w:history="1">
             <w:r>
               <w:rPr>
                 <w:rStyle w:val="Hyperlink"/>
@@ -319,7 +323,7 @@
                 <w:noProof/>
                 <w:webHidden/>
               </w:rPr>
-              <w:instrText xml:space="preserve"> PAGEREF _Toc507630764 \h </w:instrText>
+              <w:instrText xml:space="preserve"> PAGEREF _Toc509666099 \h </w:instrText>
             </w:r>
             <w:r>
               <w:rPr>
@@ -360,7 +364,7 @@
               <w:noProof/>
             </w:rPr>
           </w:pPr>
-          <w:hyperlink w:anchor="_Toc507630765" w:history="1">
+          <w:hyperlink w:anchor="_Toc509666100" w:history="1">
             <w:r>
               <w:rPr>
                 <w:rStyle w:val="Hyperlink"/>
@@ -387,7 +391,7 @@
                 <w:noProof/>
                 <w:webHidden/>
               </w:rPr>
-              <w:instrText xml:space="preserve"> PAGEREF _Toc507630765 \h </w:instrText>
+              <w:instrText xml:space="preserve"> PAGEREF _Toc509666100 \h </w:instrText>
             </w:r>
             <w:r>
               <w:rPr>
@@ -428,7 +432,7 @@
               <w:noProof/>
             </w:rPr>
           </w:pPr>
-          <w:hyperlink w:anchor="_Toc507630766" w:history="1">
+          <w:hyperlink w:anchor="_Toc509666101" w:history="1">
             <w:r>
               <w:rPr>
                 <w:rStyle w:val="Hyperlink"/>
@@ -456,7 +460,7 @@
                 <w:noProof/>
                 <w:webHidden/>
               </w:rPr>
-              <w:instrText xml:space="preserve"> PAGEREF _Toc507630766 \h </w:instrText>
+              <w:instrText xml:space="preserve"> PAGEREF _Toc509666101 \h </w:instrText>
             </w:r>
             <w:r>
               <w:rPr>
@@ -497,7 +501,7 @@
               <w:noProof/>
             </w:rPr>
           </w:pPr>
-          <w:hyperlink w:anchor="_Toc507630767" w:history="1">
+          <w:hyperlink w:anchor="_Toc509666102" w:history="1">
             <w:r>
               <w:rPr>
                 <w:rStyle w:val="Hyperlink"/>
@@ -525,7 +529,7 @@
                 <w:noProof/>
                 <w:webHidden/>
               </w:rPr>
-              <w:instrText xml:space="preserve"> PAGEREF _Toc507630767 \h </w:instrText>
+              <w:instrText xml:space="preserve"> PAGEREF _Toc509666102 \h </w:instrText>
             </w:r>
             <w:r>
               <w:rPr>
@@ -566,7 +570,7 @@
               <w:noProof/>
             </w:rPr>
           </w:pPr>
-          <w:hyperlink w:anchor="_Toc507630768" w:history="1">
+          <w:hyperlink w:anchor="_Toc509666103" w:history="1">
             <w:r>
               <w:rPr>
                 <w:rStyle w:val="Hyperlink"/>
@@ -593,7 +597,7 @@
                 <w:noProof/>
                 <w:webHidden/>
               </w:rPr>
-              <w:instrText xml:space="preserve"> PAGEREF _Toc507630768 \h </w:instrText>
+              <w:instrText xml:space="preserve"> PAGEREF _Toc509666103 \h </w:instrText>
             </w:r>
             <w:r>
               <w:rPr>
@@ -634,7 +638,7 @@
               <w:noProof/>
             </w:rPr>
           </w:pPr>
-          <w:hyperlink w:anchor="_Toc507630769" w:history="1">
+          <w:hyperlink w:anchor="_Toc509666104" w:history="1">
             <w:r>
               <w:rPr>
                 <w:rStyle w:val="Hyperlink"/>
@@ -662,7 +666,7 @@
                 <w:noProof/>
                 <w:webHidden/>
               </w:rPr>
-              <w:instrText xml:space="preserve"> PAGEREF _Toc507630769 \h </w:instrText>
+              <w:instrText xml:space="preserve"> PAGEREF _Toc509666104 \h </w:instrText>
             </w:r>
             <w:r>
               <w:rPr>
@@ -703,7 +707,7 @@
               <w:noProof/>
             </w:rPr>
           </w:pPr>
-          <w:hyperlink w:anchor="_Toc507630770" w:history="1">
+          <w:hyperlink w:anchor="_Toc509666105" w:history="1">
             <w:r>
               <w:rPr>
                 <w:rStyle w:val="Hyperlink"/>
@@ -730,7 +734,7 @@
                 <w:noProof/>
                 <w:webHidden/>
               </w:rPr>
-              <w:instrText xml:space="preserve"> PAGEREF _Toc507630770 \h </w:instrText>
+              <w:instrText xml:space="preserve"> PAGEREF _Toc509666105 \h </w:instrText>
             </w:r>
             <w:r>
               <w:rPr>
@@ -771,7 +775,7 @@
               <w:noProof/>
             </w:rPr>
           </w:pPr>
-          <w:hyperlink w:anchor="_Toc507630771" w:history="1">
+          <w:hyperlink w:anchor="_Toc509666106" w:history="1">
             <w:r>
               <w:rPr>
                 <w:rStyle w:val="Hyperlink"/>
@@ -798,7 +802,7 @@
                 <w:noProof/>
                 <w:webHidden/>
               </w:rPr>
-              <w:instrText xml:space="preserve"> PAGEREF _Toc507630771 \h </w:instrText>
+              <w:instrText xml:space="preserve"> PAGEREF _Toc509666106 \h </w:instrText>
             </w:r>
             <w:r>
               <w:rPr>
@@ -839,11 +843,13 @@
               <w:noProof/>
             </w:rPr>
           </w:pPr>
-          <w:hyperlink w:anchor="_Toc507630772" w:history="1">
+          <w:hyperlink w:anchor="_Toc509666107" w:history="1">
             <w:r>
               <w:rPr>
                 <w:rStyle w:val="Hyperlink"/>
-                <w:noProof/>
+                <w:strike/>
+                <w:noProof/>
+                <w:color w:val="FF0000"/>
               </w:rPr>
               <w:t>(OPTION 3 Continued) ONOS DEVELOPMENT IN INTELLIJ:</w:t>
             </w:r>
@@ -851,6 +857,7 @@
               <w:rPr>
                 <w:noProof/>
                 <w:webHidden/>
+                <w:color w:val="FF0000"/>
               </w:rPr>
               <w:tab/>
             </w:r>
@@ -858,6 +865,7 @@
               <w:rPr>
                 <w:noProof/>
                 <w:webHidden/>
+                <w:color w:val="FF0000"/>
               </w:rPr>
               <w:fldChar w:fldCharType="begin"/>
             </w:r>
@@ -865,19 +873,22 @@
               <w:rPr>
                 <w:noProof/>
                 <w:webHidden/>
-              </w:rPr>
-              <w:instrText xml:space="preserve"> PAGEREF _Toc507630772 \h </w:instrText>
-            </w:r>
-            <w:r>
-              <w:rPr>
-                <w:noProof/>
-                <w:webHidden/>
-              </w:rPr>
-            </w:r>
-            <w:r>
-              <w:rPr>
-                <w:noProof/>
-                <w:webHidden/>
+                <w:color w:val="FF0000"/>
+              </w:rPr>
+              <w:instrText xml:space="preserve"> PAGEREF _Toc509666107 \h </w:instrText>
+            </w:r>
+            <w:r>
+              <w:rPr>
+                <w:noProof/>
+                <w:webHidden/>
+                <w:color w:val="FF0000"/>
+              </w:rPr>
+            </w:r>
+            <w:r>
+              <w:rPr>
+                <w:noProof/>
+                <w:webHidden/>
+                <w:color w:val="FF0000"/>
               </w:rPr>
               <w:fldChar w:fldCharType="separate"/>
             </w:r>
@@ -885,6 +896,7 @@
               <w:rPr>
                 <w:noProof/>
                 <w:webHidden/>
+                <w:color w:val="FF0000"/>
               </w:rPr>
               <w:t>7</w:t>
             </w:r>
@@ -892,6 +904,7 @@
               <w:rPr>
                 <w:noProof/>
                 <w:webHidden/>
+                <w:color w:val="FF0000"/>
               </w:rPr>
               <w:fldChar w:fldCharType="end"/>
             </w:r>
@@ -907,7 +920,7 @@
               <w:noProof/>
             </w:rPr>
           </w:pPr>
-          <w:hyperlink w:anchor="_Toc507630773" w:history="1">
+          <w:hyperlink w:anchor="_Toc509666108" w:history="1">
             <w:r>
               <w:rPr>
                 <w:rStyle w:val="Hyperlink"/>
@@ -935,7 +948,7 @@
                 <w:noProof/>
                 <w:webHidden/>
               </w:rPr>
-              <w:instrText xml:space="preserve"> PAGEREF _Toc507630773 \h </w:instrText>
+              <w:instrText xml:space="preserve"> PAGEREF _Toc509666108 \h </w:instrText>
             </w:r>
             <w:r>
               <w:rPr>
@@ -976,7 +989,7 @@
               <w:noProof/>
             </w:rPr>
           </w:pPr>
-          <w:hyperlink w:anchor="_Toc507630774" w:history="1">
+          <w:hyperlink w:anchor="_Toc509666109" w:history="1">
             <w:r>
               <w:rPr>
                 <w:rStyle w:val="Hyperlink"/>
@@ -1004,7 +1017,7 @@
                 <w:noProof/>
                 <w:webHidden/>
               </w:rPr>
-              <w:instrText xml:space="preserve"> PAGEREF _Toc507630774 \h </w:instrText>
+              <w:instrText xml:space="preserve"> PAGEREF _Toc509666109 \h </w:instrText>
             </w:r>
             <w:r>
               <w:rPr>
@@ -1045,7 +1058,7 @@
               <w:noProof/>
             </w:rPr>
           </w:pPr>
-          <w:hyperlink w:anchor="_Toc507630775" w:history="1">
+          <w:hyperlink w:anchor="_Toc509666110" w:history="1">
             <w:r>
               <w:rPr>
                 <w:rStyle w:val="Hyperlink"/>
@@ -1072,7 +1085,7 @@
                 <w:noProof/>
                 <w:webHidden/>
               </w:rPr>
-              <w:instrText xml:space="preserve"> PAGEREF _Toc507630775 \h </w:instrText>
+              <w:instrText xml:space="preserve"> PAGEREF _Toc509666110 \h </w:instrText>
             </w:r>
             <w:r>
               <w:rPr>
@@ -1113,7 +1126,7 @@
               <w:noProof/>
             </w:rPr>
           </w:pPr>
-          <w:hyperlink w:anchor="_Toc507630776" w:history="1">
+          <w:hyperlink w:anchor="_Toc509666111" w:history="1">
             <w:r>
               <w:rPr>
                 <w:rStyle w:val="Hyperlink"/>
@@ -1140,7 +1153,7 @@
                 <w:noProof/>
                 <w:webHidden/>
               </w:rPr>
-              <w:instrText xml:space="preserve"> PAGEREF _Toc507630776 \h </w:instrText>
+              <w:instrText xml:space="preserve"> PAGEREF _Toc509666111 \h </w:instrText>
             </w:r>
             <w:r>
               <w:rPr>
@@ -1181,7 +1194,7 @@
               <w:noProof/>
             </w:rPr>
           </w:pPr>
-          <w:hyperlink w:anchor="_Toc507630777" w:history="1">
+          <w:hyperlink w:anchor="_Toc509666112" w:history="1">
             <w:r>
               <w:rPr>
                 <w:rStyle w:val="Hyperlink"/>
@@ -1208,7 +1221,7 @@
                 <w:noProof/>
                 <w:webHidden/>
               </w:rPr>
-              <w:instrText xml:space="preserve"> PAGEREF _Toc507630777 \h </w:instrText>
+              <w:instrText xml:space="preserve"> PAGEREF _Toc509666112 \h </w:instrText>
             </w:r>
             <w:r>
               <w:rPr>
@@ -1249,7 +1262,7 @@
               <w:noProof/>
             </w:rPr>
           </w:pPr>
-          <w:hyperlink w:anchor="_Toc507630778" w:history="1">
+          <w:hyperlink w:anchor="_Toc509666113" w:history="1">
             <w:r>
               <w:rPr>
                 <w:rStyle w:val="Hyperlink"/>
@@ -1276,7 +1289,7 @@
                 <w:noProof/>
                 <w:webHidden/>
               </w:rPr>
-              <w:instrText xml:space="preserve"> PAGEREF _Toc507630778 \h </w:instrText>
+              <w:instrText xml:space="preserve"> PAGEREF _Toc509666113 \h </w:instrText>
             </w:r>
             <w:r>
               <w:rPr>
@@ -1317,7 +1330,7 @@
               <w:noProof/>
             </w:rPr>
           </w:pPr>
-          <w:hyperlink w:anchor="_Toc507630779" w:history="1">
+          <w:hyperlink w:anchor="_Toc509666114" w:history="1">
             <w:r>
               <w:rPr>
                 <w:rStyle w:val="Hyperlink"/>
@@ -1344,7 +1357,7 @@
                 <w:noProof/>
                 <w:webHidden/>
               </w:rPr>
-              <w:instrText xml:space="preserve"> PAGEREF _Toc507630779 \h </w:instrText>
+              <w:instrText xml:space="preserve"> PAGEREF _Toc509666114 \h </w:instrText>
             </w:r>
             <w:r>
               <w:rPr>
@@ -1410,7 +1423,7 @@
           <w:u w:val="single"/>
         </w:rPr>
       </w:pPr>
-      <w:bookmarkStart w:id="1" w:name="_Toc507630763"/>
+      <w:bookmarkStart w:id="0" w:name="_Toc509666098"/>
       <w:r>
         <w:rPr>
           <w:b/>
@@ -1419,7 +1432,7 @@
         <w:lastRenderedPageBreak/>
         <w:t>Revision History</w:t>
       </w:r>
-      <w:bookmarkEnd w:id="1"/>
+      <w:bookmarkEnd w:id="0"/>
     </w:p>
     <w:tbl>
       <w:tblPr>
@@ -1742,19 +1755,43 @@
           <w:tcPr>
             <w:tcW w:w="3116" w:type="dxa"/>
           </w:tcPr>
-          <w:p/>
+          <w:p>
+            <w:r>
+              <w:t>1.7</w:t>
+            </w:r>
+          </w:p>
         </w:tc>
         <w:tc>
           <w:tcPr>
             <w:tcW w:w="3117" w:type="dxa"/>
           </w:tcPr>
-          <w:p/>
+          <w:p>
+            <w:r>
+              <w:t>3/24/2018</w:t>
+            </w:r>
+          </w:p>
         </w:tc>
         <w:tc>
           <w:tcPr>
             <w:tcW w:w="3117" w:type="dxa"/>
           </w:tcPr>
-          <w:p/>
+          <w:p>
+            <w:r>
+              <w:t>Removed IntelliJ section</w:t>
+            </w:r>
+            <w:r>
+              <w:t xml:space="preserve"> due</w:t>
+            </w:r>
+            <w:r>
+              <w:t xml:space="preserve"> to</w:t>
+            </w:r>
+            <w:r>
+              <w:t xml:space="preserve"> new </w:t>
+            </w:r>
+            <w:r>
+              <w:t>project design plan.</w:t>
+            </w:r>
+          </w:p>
         </w:tc>
       </w:tr>
     </w:tbl>
@@ -1762,6 +1799,8 @@
       <w:pPr>
         <w:contextualSpacing/>
       </w:pPr>
+      <w:bookmarkStart w:id="1" w:name="_GoBack"/>
+      <w:bookmarkEnd w:id="1"/>
     </w:p>
     <w:p>
       <w:pPr>
@@ -1771,7 +1810,7 @@
           <w:u w:val="single"/>
         </w:rPr>
       </w:pPr>
-      <w:bookmarkStart w:id="2" w:name="_Toc507630764"/>
+      <w:bookmarkStart w:id="2" w:name="_Toc509666099"/>
       <w:r>
         <w:rPr>
           <w:b/>
@@ -1820,7 +1859,7 @@
       <w:pPr>
         <w:pStyle w:val="Heading2"/>
       </w:pPr>
-      <w:bookmarkStart w:id="3" w:name="_Toc507630765"/>
+      <w:bookmarkStart w:id="3" w:name="_Toc509666100"/>
       <w:r>
         <w:t>(OPTION 1) Download OVA file with ONOS 1.12 and Mininet</w:t>
       </w:r>
@@ -1913,7 +1952,7 @@
           <w:u w:val="single"/>
         </w:rPr>
       </w:pPr>
-      <w:bookmarkStart w:id="4" w:name="_Toc507630766"/>
+      <w:bookmarkStart w:id="4" w:name="_Toc509666101"/>
       <w:r>
         <w:rPr>
           <w:b/>
@@ -2168,6 +2207,7 @@
         </w:numPr>
       </w:pPr>
       <w:r>
+        <w:lastRenderedPageBreak/>
         <w:t>Can probably get by with 10GB if just launching controller</w:t>
       </w:r>
       <w:r>
@@ -2183,7 +2223,6 @@
         </w:numPr>
       </w:pPr>
       <w:r>
-        <w:lastRenderedPageBreak/>
         <w:t>20GB needed for downloading the source code and building yourself (Option 3)</w:t>
       </w:r>
     </w:p>
@@ -2988,6 +3027,7 @@
           <w:szCs w:val="16"/>
           <w:bdr w:val="none" w:sz="0" w:space="0" w:color="auto" w:frame="1"/>
         </w:rPr>
+        <w:lastRenderedPageBreak/>
         <w:t>sudo</w:t>
       </w:r>
       <w:proofErr w:type="spellEnd"/>
@@ -3031,7 +3071,6 @@
           <w:szCs w:val="16"/>
           <w:bdr w:val="none" w:sz="0" w:space="0" w:color="auto" w:frame="1"/>
         </w:rPr>
-        <w:lastRenderedPageBreak/>
         <w:t>echo</w:t>
       </w:r>
       <w:r>
@@ -3457,7 +3496,7 @@
           <w:u w:val="single"/>
         </w:rPr>
       </w:pPr>
-      <w:bookmarkStart w:id="5" w:name="_Toc507630767"/>
+      <w:bookmarkStart w:id="5" w:name="_Toc509666102"/>
       <w:r>
         <w:rPr>
           <w:b/>
@@ -3517,7 +3556,7 @@
       <w:r>
         <w:t xml:space="preserve"> </w:t>
       </w:r>
-      <w:bookmarkStart w:id="6" w:name="_Toc507630768"/>
+      <w:bookmarkStart w:id="6" w:name="_Toc509666103"/>
       <w:r>
         <w:t xml:space="preserve">(OPTION </w:t>
       </w:r>
@@ -4474,6 +4513,7 @@
         </w:numPr>
       </w:pPr>
       <w:r>
+        <w:lastRenderedPageBreak/>
         <w:t>Start the ONOS Service</w:t>
       </w:r>
     </w:p>
@@ -4495,7 +4535,6 @@
           <w:szCs w:val="16"/>
           <w:bdr w:val="none" w:sz="0" w:space="0" w:color="auto" w:frame="1"/>
         </w:rPr>
-        <w:lastRenderedPageBreak/>
         <w:t>sudo</w:t>
       </w:r>
       <w:proofErr w:type="spellEnd"/>
@@ -4589,7 +4628,7 @@
           <w:u w:val="single"/>
         </w:rPr>
       </w:pPr>
-      <w:bookmarkStart w:id="7" w:name="_Toc507630769"/>
+      <w:bookmarkStart w:id="7" w:name="_Toc509666104"/>
       <w:r>
         <w:rPr>
           <w:b/>
@@ -4674,7 +4713,7 @@
       <w:pPr>
         <w:pStyle w:val="Heading2"/>
       </w:pPr>
-      <w:bookmarkStart w:id="8" w:name="_Toc507630770"/>
+      <w:bookmarkStart w:id="8" w:name="_Toc509666105"/>
       <w:r>
         <w:t xml:space="preserve">(OPTION </w:t>
       </w:r>
@@ -5382,7 +5421,7 @@
       <w:pPr>
         <w:pStyle w:val="Heading2"/>
       </w:pPr>
-      <w:bookmarkStart w:id="9" w:name="_Toc507630771"/>
+      <w:bookmarkStart w:id="9" w:name="_Toc509666106"/>
       <w:r>
         <w:t>(OPTION 3 Continued) LAUNCHING ONOS</w:t>
       </w:r>
@@ -5995,27 +6034,59 @@
     <w:p>
       <w:pPr>
         <w:pStyle w:val="Heading2"/>
-      </w:pPr>
-      <w:bookmarkStart w:id="10" w:name="_Toc507630772"/>
-      <w:r>
+        <w:rPr>
+          <w:strike/>
+          <w:color w:val="FF0000"/>
+        </w:rPr>
+      </w:pPr>
+      <w:bookmarkStart w:id="10" w:name="_Toc509666107"/>
+      <w:r>
+        <w:rPr>
+          <w:strike/>
+          <w:color w:val="FF0000"/>
+        </w:rPr>
         <w:t xml:space="preserve">(OPTION </w:t>
       </w:r>
       <w:r>
+        <w:rPr>
+          <w:strike/>
+          <w:color w:val="FF0000"/>
+        </w:rPr>
         <w:t>3 Continued</w:t>
       </w:r>
       <w:r>
+        <w:rPr>
+          <w:strike/>
+          <w:color w:val="FF0000"/>
+        </w:rPr>
         <w:t xml:space="preserve">) </w:t>
       </w:r>
       <w:r>
+        <w:rPr>
+          <w:strike/>
+          <w:color w:val="FF0000"/>
+        </w:rPr>
         <w:t xml:space="preserve">ONOS </w:t>
       </w:r>
       <w:r>
+        <w:rPr>
+          <w:strike/>
+          <w:color w:val="FF0000"/>
+        </w:rPr>
         <w:t>DEVELOPMENT</w:t>
       </w:r>
       <w:r>
+        <w:rPr>
+          <w:strike/>
+          <w:color w:val="FF0000"/>
+        </w:rPr>
         <w:t xml:space="preserve"> IN INTELLIJ</w:t>
       </w:r>
       <w:r>
+        <w:rPr>
+          <w:strike/>
+          <w:color w:val="FF0000"/>
+        </w:rPr>
         <w:t>:</w:t>
       </w:r>
       <w:bookmarkEnd w:id="10"/>
@@ -6028,22 +6099,40 @@
           <w:numId w:val="8"/>
         </w:numPr>
         <w:ind w:left="720"/>
-      </w:pPr>
-      <w:r>
+        <w:rPr>
+          <w:strike/>
+          <w:color w:val="FF0000"/>
+        </w:rPr>
+      </w:pPr>
+      <w:r>
+        <w:rPr>
+          <w:strike/>
+          <w:color w:val="FF0000"/>
+        </w:rPr>
         <w:t>Install IntelliJ</w:t>
       </w:r>
       <w:r>
+        <w:rPr>
+          <w:strike/>
+          <w:color w:val="FF0000"/>
+        </w:rPr>
         <w:t xml:space="preserve"> (</w:t>
       </w:r>
       <w:hyperlink r:id="rId19" w:history="1">
         <w:r>
           <w:rPr>
             <w:rStyle w:val="Hyperlink"/>
+            <w:strike/>
+            <w:color w:val="FF0000"/>
           </w:rPr>
           <w:t>https://blog.jetbrains.com/idea/2017/11/install-intellij-idea-with-snaps/</w:t>
         </w:r>
       </w:hyperlink>
       <w:r>
+        <w:rPr>
+          <w:strike/>
+          <w:color w:val="FF0000"/>
+        </w:rPr>
         <w:t>)</w:t>
       </w:r>
     </w:p>
@@ -6053,6 +6142,8 @@
         <w:ind w:left="1440"/>
         <w:rPr>
           <w:rFonts w:ascii="Courier New" w:hAnsi="Courier New" w:cs="Courier New"/>
+          <w:strike/>
+          <w:color w:val="FF0000"/>
           <w:sz w:val="16"/>
           <w:szCs w:val="16"/>
         </w:rPr>
@@ -6064,6 +6155,8 @@
         <w:ind w:left="1080"/>
         <w:rPr>
           <w:rFonts w:ascii="Courier New" w:hAnsi="Courier New" w:cs="Courier New"/>
+          <w:strike/>
+          <w:color w:val="FF0000"/>
           <w:sz w:val="16"/>
           <w:szCs w:val="16"/>
         </w:rPr>
@@ -6072,6 +6165,8 @@
       <w:r>
         <w:rPr>
           <w:rFonts w:ascii="Courier New" w:hAnsi="Courier New" w:cs="Courier New"/>
+          <w:strike/>
+          <w:color w:val="FF0000"/>
           <w:sz w:val="16"/>
           <w:szCs w:val="16"/>
         </w:rPr>
@@ -6081,6 +6176,8 @@
       <w:r>
         <w:rPr>
           <w:rFonts w:ascii="Courier New" w:hAnsi="Courier New" w:cs="Courier New"/>
+          <w:strike/>
+          <w:color w:val="FF0000"/>
           <w:sz w:val="16"/>
           <w:szCs w:val="16"/>
         </w:rPr>
@@ -6090,6 +6187,8 @@
       <w:r>
         <w:rPr>
           <w:rFonts w:ascii="Courier New" w:hAnsi="Courier New" w:cs="Courier New"/>
+          <w:strike/>
+          <w:color w:val="FF0000"/>
           <w:sz w:val="16"/>
           <w:szCs w:val="16"/>
         </w:rPr>
@@ -6099,6 +6198,8 @@
       <w:r>
         <w:rPr>
           <w:rFonts w:ascii="Courier New" w:hAnsi="Courier New" w:cs="Courier New"/>
+          <w:strike/>
+          <w:color w:val="FF0000"/>
           <w:sz w:val="16"/>
           <w:szCs w:val="16"/>
         </w:rPr>
@@ -6111,6 +6212,8 @@
         <w:ind w:left="1440"/>
         <w:rPr>
           <w:rFonts w:ascii="Courier New" w:hAnsi="Courier New" w:cs="Courier New"/>
+          <w:strike/>
+          <w:color w:val="FF0000"/>
           <w:sz w:val="16"/>
           <w:szCs w:val="16"/>
         </w:rPr>
@@ -6124,8 +6227,16 @@
           <w:numId w:val="8"/>
         </w:numPr>
         <w:ind w:left="720"/>
-      </w:pPr>
-      <w:r>
+        <w:rPr>
+          <w:strike/>
+          <w:color w:val="FF0000"/>
+        </w:rPr>
+      </w:pPr>
+      <w:r>
+        <w:rPr>
+          <w:strike/>
+          <w:color w:val="FF0000"/>
+        </w:rPr>
         <w:t>To import ONOS project into IntelliJ IDE</w:t>
       </w:r>
     </w:p>
@@ -6135,6 +6246,8 @@
         <w:ind w:left="1080"/>
         <w:rPr>
           <w:rFonts w:ascii="Courier New" w:hAnsi="Courier New" w:cs="Courier New"/>
+          <w:strike/>
+          <w:color w:val="FF0000"/>
           <w:sz w:val="16"/>
           <w:szCs w:val="16"/>
         </w:rPr>
@@ -6146,13 +6259,17 @@
         <w:ind w:left="1080"/>
         <w:rPr>
           <w:rFonts w:ascii="Courier New" w:hAnsi="Courier New" w:cs="Courier New"/>
-          <w:sz w:val="16"/>
-          <w:szCs w:val="16"/>
-        </w:rPr>
-      </w:pPr>
-      <w:r>
-        <w:rPr>
-          <w:rFonts w:ascii="Courier New" w:hAnsi="Courier New" w:cs="Courier New"/>
+          <w:strike/>
+          <w:color w:val="FF0000"/>
+          <w:sz w:val="16"/>
+          <w:szCs w:val="16"/>
+        </w:rPr>
+      </w:pPr>
+      <w:r>
+        <w:rPr>
+          <w:rFonts w:ascii="Courier New" w:hAnsi="Courier New" w:cs="Courier New"/>
+          <w:strike/>
+          <w:color w:val="FF0000"/>
           <w:sz w:val="16"/>
           <w:szCs w:val="16"/>
         </w:rPr>
@@ -6162,6 +6279,8 @@
       <w:r>
         <w:rPr>
           <w:rFonts w:ascii="Courier New" w:hAnsi="Courier New" w:cs="Courier New"/>
+          <w:strike/>
+          <w:color w:val="FF0000"/>
           <w:sz w:val="16"/>
           <w:szCs w:val="16"/>
         </w:rPr>
@@ -6174,6 +6293,8 @@
         <w:ind w:left="1080"/>
         <w:rPr>
           <w:rFonts w:ascii="Courier New" w:hAnsi="Courier New" w:cs="Courier New"/>
+          <w:strike/>
+          <w:color w:val="FF0000"/>
           <w:sz w:val="16"/>
           <w:szCs w:val="16"/>
         </w:rPr>
@@ -6182,6 +6303,8 @@
       <w:r>
         <w:rPr>
           <w:rFonts w:ascii="Courier New" w:hAnsi="Courier New" w:cs="Courier New"/>
+          <w:strike/>
+          <w:color w:val="FF0000"/>
           <w:sz w:val="16"/>
           <w:szCs w:val="16"/>
         </w:rPr>
@@ -6191,18 +6314,12 @@
       <w:r>
         <w:rPr>
           <w:rFonts w:ascii="Courier New" w:hAnsi="Courier New" w:cs="Courier New"/>
-          <w:sz w:val="16"/>
-          <w:szCs w:val="16"/>
-        </w:rPr>
-        <w:t>-</w:t>
-      </w:r>
-      <w:r>
-        <w:rPr>
-          <w:rFonts w:ascii="Courier New" w:hAnsi="Courier New" w:cs="Courier New"/>
-          <w:sz w:val="16"/>
-          <w:szCs w:val="16"/>
-        </w:rPr>
-        <w:t>buck project</w:t>
+          <w:strike/>
+          <w:color w:val="FF0000"/>
+          <w:sz w:val="16"/>
+          <w:szCs w:val="16"/>
+        </w:rPr>
+        <w:t>-buck project</w:t>
       </w:r>
     </w:p>
     <w:p>
@@ -6213,8 +6330,16 @@
           <w:numId w:val="8"/>
         </w:numPr>
         <w:ind w:left="720"/>
-      </w:pPr>
-      <w:r>
+        <w:rPr>
+          <w:strike/>
+          <w:color w:val="FF0000"/>
+        </w:rPr>
+      </w:pPr>
+      <w:r>
+        <w:rPr>
+          <w:strike/>
+          <w:color w:val="FF0000"/>
+        </w:rPr>
         <w:t>To run IntelliJ IDE from command-line:</w:t>
       </w:r>
     </w:p>
@@ -6224,6 +6349,8 @@
         <w:ind w:left="1440"/>
         <w:rPr>
           <w:rFonts w:ascii="Courier New" w:hAnsi="Courier New" w:cs="Courier New"/>
+          <w:strike/>
+          <w:color w:val="FF0000"/>
           <w:sz w:val="16"/>
           <w:szCs w:val="16"/>
         </w:rPr>
@@ -6235,13 +6362,17 @@
         <w:ind w:left="1080"/>
         <w:rPr>
           <w:rFonts w:ascii="Courier New" w:hAnsi="Courier New" w:cs="Courier New"/>
-          <w:sz w:val="16"/>
-          <w:szCs w:val="16"/>
-        </w:rPr>
-      </w:pPr>
-      <w:r>
-        <w:rPr>
-          <w:rFonts w:ascii="Courier New" w:hAnsi="Courier New" w:cs="Courier New"/>
+          <w:strike/>
+          <w:color w:val="FF0000"/>
+          <w:sz w:val="16"/>
+          <w:szCs w:val="16"/>
+        </w:rPr>
+      </w:pPr>
+      <w:r>
+        <w:rPr>
+          <w:rFonts w:ascii="Courier New" w:hAnsi="Courier New" w:cs="Courier New"/>
+          <w:strike/>
+          <w:color w:val="FF0000"/>
           <w:sz w:val="16"/>
           <w:szCs w:val="16"/>
         </w:rPr>
@@ -6251,6 +6382,8 @@
       <w:r>
         <w:rPr>
           <w:rFonts w:ascii="Courier New" w:hAnsi="Courier New" w:cs="Courier New"/>
+          <w:strike/>
+          <w:color w:val="FF0000"/>
           <w:sz w:val="16"/>
           <w:szCs w:val="16"/>
         </w:rPr>
@@ -6260,18 +6393,12 @@
       <w:r>
         <w:rPr>
           <w:rFonts w:ascii="Courier New" w:hAnsi="Courier New" w:cs="Courier New"/>
-          <w:sz w:val="16"/>
-          <w:szCs w:val="16"/>
-        </w:rPr>
-        <w:t>-idea-community</w:t>
-      </w:r>
-      <w:r>
-        <w:rPr>
-          <w:rFonts w:ascii="Courier New" w:hAnsi="Courier New" w:cs="Courier New"/>
-          <w:sz w:val="16"/>
-          <w:szCs w:val="16"/>
-        </w:rPr>
-        <w:t xml:space="preserve"> &amp;</w:t>
+          <w:strike/>
+          <w:color w:val="FF0000"/>
+          <w:sz w:val="16"/>
+          <w:szCs w:val="16"/>
+        </w:rPr>
+        <w:t>-idea-community &amp;</w:t>
       </w:r>
     </w:p>
     <w:p>
@@ -6280,6 +6407,8 @@
         <w:ind w:left="1440"/>
         <w:rPr>
           <w:rFonts w:ascii="Courier New" w:hAnsi="Courier New" w:cs="Courier New"/>
+          <w:strike/>
+          <w:color w:val="FF0000"/>
           <w:sz w:val="16"/>
           <w:szCs w:val="16"/>
         </w:rPr>
@@ -6293,17 +6422,37 @@
           <w:numId w:val="8"/>
         </w:numPr>
         <w:ind w:left="720"/>
-      </w:pPr>
-      <w:r>
+        <w:rPr>
+          <w:strike/>
+          <w:color w:val="FF0000"/>
+        </w:rPr>
+      </w:pPr>
+      <w:r>
+        <w:rPr>
+          <w:strike/>
+          <w:color w:val="FF0000"/>
+        </w:rPr>
         <w:t xml:space="preserve">Open </w:t>
       </w:r>
       <w:r>
+        <w:rPr>
+          <w:strike/>
+          <w:color w:val="FF0000"/>
+        </w:rPr>
         <w:t>root pom.xml file</w:t>
       </w:r>
       <w:r>
+        <w:rPr>
+          <w:strike/>
+          <w:color w:val="FF0000"/>
+        </w:rPr>
         <w:t xml:space="preserve"> in IntelliJ IDE</w:t>
       </w:r>
       <w:r>
+        <w:rPr>
+          <w:strike/>
+          <w:color w:val="FF0000"/>
+        </w:rPr>
         <w:t xml:space="preserve"> as Project</w:t>
       </w:r>
     </w:p>
@@ -6315,8 +6464,16 @@
           <w:numId w:val="8"/>
         </w:numPr>
         <w:ind w:left="1080"/>
-      </w:pPr>
-      <w:r>
+        <w:rPr>
+          <w:strike/>
+          <w:color w:val="FF0000"/>
+        </w:rPr>
+      </w:pPr>
+      <w:r>
+        <w:rPr>
+          <w:strike/>
+          <w:color w:val="FF0000"/>
+        </w:rPr>
         <w:t>Click Open</w:t>
       </w:r>
     </w:p>
@@ -6328,36 +6485,76 @@
           <w:numId w:val="8"/>
         </w:numPr>
         <w:ind w:left="1080"/>
-      </w:pPr>
-      <w:r>
+        <w:rPr>
+          <w:strike/>
+          <w:color w:val="FF0000"/>
+        </w:rPr>
+      </w:pPr>
+      <w:r>
+        <w:rPr>
+          <w:strike/>
+          <w:color w:val="FF0000"/>
+        </w:rPr>
         <w:t>Select</w:t>
       </w:r>
       <w:r>
+        <w:rPr>
+          <w:strike/>
+          <w:color w:val="FF0000"/>
+        </w:rPr>
         <w:t xml:space="preserve"> </w:t>
       </w:r>
       <w:r>
+        <w:rPr>
+          <w:strike/>
+          <w:color w:val="FF0000"/>
+        </w:rPr>
         <w:t>file</w:t>
       </w:r>
       <w:r>
+        <w:rPr>
+          <w:strike/>
+          <w:color w:val="FF0000"/>
+        </w:rPr>
         <w:t xml:space="preserve"> /</w:t>
       </w:r>
       <w:r>
+        <w:rPr>
+          <w:strike/>
+          <w:color w:val="FF0000"/>
+        </w:rPr>
         <w:t>home/</w:t>
       </w:r>
       <w:proofErr w:type="spellStart"/>
       <w:r>
+        <w:rPr>
+          <w:strike/>
+          <w:color w:val="FF0000"/>
+        </w:rPr>
         <w:t>onos</w:t>
       </w:r>
       <w:proofErr w:type="spellEnd"/>
       <w:r>
+        <w:rPr>
+          <w:strike/>
+          <w:color w:val="FF0000"/>
+        </w:rPr>
         <w:t>/</w:t>
       </w:r>
       <w:proofErr w:type="spellStart"/>
       <w:r>
+        <w:rPr>
+          <w:strike/>
+          <w:color w:val="FF0000"/>
+        </w:rPr>
         <w:t>onos</w:t>
       </w:r>
       <w:proofErr w:type="spellEnd"/>
       <w:r>
+        <w:rPr>
+          <w:strike/>
+          <w:color w:val="FF0000"/>
+        </w:rPr>
         <w:t>/pom.xml</w:t>
       </w:r>
     </w:p>
@@ -6369,8 +6566,16 @@
           <w:numId w:val="8"/>
         </w:numPr>
         <w:ind w:left="1080"/>
-      </w:pPr>
-      <w:r>
+        <w:rPr>
+          <w:strike/>
+          <w:color w:val="FF0000"/>
+        </w:rPr>
+      </w:pPr>
+      <w:r>
+        <w:rPr>
+          <w:strike/>
+          <w:color w:val="FF0000"/>
+        </w:rPr>
         <w:t>Open as Project</w:t>
       </w:r>
     </w:p>
@@ -6382,8 +6587,16 @@
           <w:numId w:val="8"/>
         </w:numPr>
         <w:ind w:left="1080"/>
-      </w:pPr>
-      <w:r>
+        <w:rPr>
+          <w:strike/>
+          <w:color w:val="FF0000"/>
+        </w:rPr>
+      </w:pPr>
+      <w:r>
+        <w:rPr>
+          <w:strike/>
+          <w:color w:val="FF0000"/>
+        </w:rPr>
         <w:t>Open Existing Project</w:t>
       </w:r>
     </w:p>
@@ -6395,11 +6608,23 @@
           <w:numId w:val="8"/>
         </w:numPr>
         <w:ind w:left="720"/>
-      </w:pPr>
-      <w:r>
+        <w:rPr>
+          <w:strike/>
+          <w:color w:val="FF0000"/>
+        </w:rPr>
+      </w:pPr>
+      <w:r>
+        <w:rPr>
+          <w:strike/>
+          <w:color w:val="FF0000"/>
+        </w:rPr>
         <w:t>If a message pops up after a few minutes saying “</w:t>
       </w:r>
       <w:r>
+        <w:rPr>
+          <w:strike/>
+          <w:color w:val="FF0000"/>
+        </w:rPr>
         <w:t>Non-managed pom.xml file found”:</w:t>
       </w:r>
     </w:p>
@@ -6411,8 +6636,16 @@
           <w:numId w:val="8"/>
         </w:numPr>
         <w:ind w:left="1080"/>
-      </w:pPr>
-      <w:r>
+        <w:rPr>
+          <w:strike/>
+          <w:color w:val="FF0000"/>
+        </w:rPr>
+      </w:pPr>
+      <w:r>
+        <w:rPr>
+          <w:strike/>
+          <w:color w:val="FF0000"/>
+        </w:rPr>
         <w:t>Add as Maven Project</w:t>
       </w:r>
     </w:p>
@@ -6424,8 +6657,16 @@
           <w:numId w:val="8"/>
         </w:numPr>
         <w:ind w:left="720"/>
-      </w:pPr>
-      <w:r>
+        <w:rPr>
+          <w:strike/>
+          <w:color w:val="FF0000"/>
+        </w:rPr>
+      </w:pPr>
+      <w:r>
+        <w:rPr>
+          <w:strike/>
+          <w:color w:val="FF0000"/>
+        </w:rPr>
         <w:t>Ensure copyright is on all files</w:t>
       </w:r>
     </w:p>
@@ -6438,16 +6679,25 @@
         </w:numPr>
         <w:ind w:left="1080"/>
         <w:rPr>
+          <w:strike/>
+          <w:color w:val="FF0000"/>
           <w:sz w:val="20"/>
         </w:rPr>
       </w:pPr>
       <w:r>
+        <w:rPr>
+          <w:strike/>
+          <w:color w:val="FF0000"/>
+        </w:rPr>
+        <w:lastRenderedPageBreak/>
         <w:t xml:space="preserve">Follow instructions for “Importing the Copyright header” on: </w:t>
       </w:r>
       <w:hyperlink r:id="rId20" w:history="1">
         <w:r>
           <w:rPr>
             <w:rStyle w:val="Hyperlink"/>
+            <w:strike/>
+            <w:color w:val="FF0000"/>
             <w:sz w:val="20"/>
           </w:rPr>
           <w:t>https://wiki.onosproject.org/display/ONOS/Importing+ONOS+projects+into+IntelliJ+IDEA</w:t>
@@ -6464,7 +6714,7 @@
           <w:u w:val="single"/>
         </w:rPr>
       </w:pPr>
-      <w:bookmarkStart w:id="11" w:name="_Toc507630773"/>
+      <w:bookmarkStart w:id="11" w:name="_Toc509666108"/>
       <w:r>
         <w:rPr>
           <w:b/>
@@ -6796,7 +7046,7 @@
           <w:u w:val="single"/>
         </w:rPr>
       </w:pPr>
-      <w:bookmarkStart w:id="12" w:name="_Toc507630774"/>
+      <w:bookmarkStart w:id="12" w:name="_Toc509666109"/>
       <w:r>
         <w:rPr>
           <w:b/>
@@ -6811,7 +7061,7 @@
       <w:pPr>
         <w:pStyle w:val="Heading2"/>
       </w:pPr>
-      <w:bookmarkStart w:id="13" w:name="_Toc507630775"/>
+      <w:bookmarkStart w:id="13" w:name="_Toc509666110"/>
       <w:r>
         <w:t>Installing Mininet</w:t>
       </w:r>
@@ -6905,7 +7155,7 @@
       <w:pPr>
         <w:pStyle w:val="Heading2"/>
       </w:pPr>
-      <w:bookmarkStart w:id="14" w:name="_Toc507630776"/>
+      <w:bookmarkStart w:id="14" w:name="_Toc509666111"/>
       <w:r>
         <w:t>Connecting to CLI/GUI for ONOS in remote VM</w:t>
       </w:r>
@@ -7047,7 +7297,7 @@
       <w:pPr>
         <w:pStyle w:val="Heading2"/>
       </w:pPr>
-      <w:bookmarkStart w:id="15" w:name="_Toc507630777"/>
+      <w:bookmarkStart w:id="15" w:name="_Toc509666112"/>
       <w:r>
         <w:t>Further Resources</w:t>
       </w:r>
@@ -7236,7 +7486,7 @@
       <w:pPr>
         <w:pStyle w:val="Heading2"/>
       </w:pPr>
-      <w:bookmarkStart w:id="16" w:name="_Toc507630778"/>
+      <w:bookmarkStart w:id="16" w:name="_Toc509666113"/>
       <w:r>
         <w:lastRenderedPageBreak/>
         <w:t>References</w:t>
@@ -7387,7 +7637,7 @@
       <w:pPr>
         <w:pStyle w:val="Heading2"/>
       </w:pPr>
-      <w:bookmarkStart w:id="17" w:name="_Toc507630779"/>
+      <w:bookmarkStart w:id="17" w:name="_Toc509666114"/>
       <w:r>
         <w:t>Troubleshooting</w:t>
       </w:r>
@@ -10286,7 +10536,7 @@
 </file>
 
 <file path=customXml/itemProps1.xml><?xml version="1.0" encoding="utf-8"?>
-<ds:datastoreItem xmlns:ds="http://schemas.openxmlformats.org/officeDocument/2006/customXml" ds:itemID="{0E6FB805-36CA-4A14-9F85-3AE9995B255E}">
+<ds:datastoreItem xmlns:ds="http://schemas.openxmlformats.org/officeDocument/2006/customXml" ds:itemID="{1264C28F-87A4-430B-94DE-31A1599997E8}">
   <ds:schemaRefs>
     <ds:schemaRef ds:uri="http://schemas.openxmlformats.org/officeDocument/2006/bibliography"/>
   </ds:schemaRefs>

</xml_diff>